<commit_message>
Agregue información a la introduccion del documento.
</commit_message>
<xml_diff>
--- a/Registro de entrevistas.docx
+++ b/Registro de entrevistas.docx
@@ -425,15 +425,23 @@
       <w:pPr>
         <w:pStyle w:val="Sinespaciado"/>
         <w:rPr>
-          <w:lang w:val="en-US"/>
+          <w:lang w:val="es-AR"/>
         </w:rPr>
       </w:pPr>
       <w:r>
         <w:rPr>
-          <w:lang w:val="en-US"/>
+          <w:lang w:val="es-AR"/>
         </w:rPr>
-        <w:t>T-Code</w:t>
+        <w:t>T-</w:t>
       </w:r>
+      <w:proofErr w:type="spellStart"/>
+      <w:r>
+        <w:rPr>
+          <w:lang w:val="es-AR"/>
+        </w:rPr>
+        <w:t>Code</w:t>
+      </w:r>
+      <w:proofErr w:type="spellEnd"/>
     </w:p>
     <w:p>
       <w:r>
@@ -687,21 +695,25 @@
                               <w:rPr>
                                 <w:color w:val="auto"/>
                               </w:rPr>
-                              <w:t>en el proyecto, principalmente a los clientes y al equipo de desarrollo de T-</w:t>
+                              <w:t>en el proyecto</w:t>
                             </w:r>
-                            <w:proofErr w:type="spellStart"/>
                             <w:r>
                               <w:rPr>
                                 <w:color w:val="auto"/>
                               </w:rPr>
-                              <w:t>Code</w:t>
+                              <w:t xml:space="preserve"> </w:t>
                             </w:r>
-                            <w:proofErr w:type="spellEnd"/>
                             <w:r>
                               <w:rPr>
                                 <w:color w:val="auto"/>
                               </w:rPr>
-                              <w:t xml:space="preserve">, para mantener un punto de referencia claro sobre las necesidades y expectativas expresadas por los clientes durante estas entrevistas. </w:t>
+                              <w:t xml:space="preserve">para mantener un punto de referencia claro sobre las necesidades y expectativas expresadas por los clientes durante estas entrevistas. </w:t>
+                            </w:r>
+                            <w:r>
+                              <w:rPr>
+                                <w:color w:val="auto"/>
+                              </w:rPr>
+                              <w:t>Las entrevistas son un componente importante en el proceso de desarrollo, ya que proporcionan información valiosa que guía el diseño y funcionalidad del software. La información aquí presentada no solo servirá para informar al equipo de desarrollo, sino también para facilitar la comunicación con otras partes interesadas en el proyecto.</w:t>
                             </w:r>
                           </w:p>
                         </w:txbxContent>
@@ -774,21 +786,25 @@
                         <w:rPr>
                           <w:color w:val="auto"/>
                         </w:rPr>
-                        <w:t>en el proyecto, principalmente a los clientes y al equipo de desarrollo de T-</w:t>
+                        <w:t>en el proyecto</w:t>
                       </w:r>
-                      <w:proofErr w:type="spellStart"/>
                       <w:r>
                         <w:rPr>
                           <w:color w:val="auto"/>
                         </w:rPr>
-                        <w:t>Code</w:t>
+                        <w:t xml:space="preserve"> </w:t>
                       </w:r>
-                      <w:proofErr w:type="spellEnd"/>
                       <w:r>
                         <w:rPr>
                           <w:color w:val="auto"/>
                         </w:rPr>
-                        <w:t xml:space="preserve">, para mantener un punto de referencia claro sobre las necesidades y expectativas expresadas por los clientes durante estas entrevistas. </w:t>
+                        <w:t xml:space="preserve">para mantener un punto de referencia claro sobre las necesidades y expectativas expresadas por los clientes durante estas entrevistas. </w:t>
+                      </w:r>
+                      <w:r>
+                        <w:rPr>
+                          <w:color w:val="auto"/>
+                        </w:rPr>
+                        <w:t>Las entrevistas son un componente importante en el proceso de desarrollo, ya que proporcionan información valiosa que guía el diseño y funcionalidad del software. La información aquí presentada no solo servirá para informar al equipo de desarrollo, sino también para facilitar la comunicación con otras partes interesadas en el proyecto.</w:t>
                       </w:r>
                     </w:p>
                   </w:txbxContent>
@@ -878,7 +894,23 @@
           <w:iCs/>
           <w:color w:val="auto"/>
         </w:rPr>
-        <w:t>El presente documento contiene todas las preguntas realizadas por el equipo de T-</w:t>
+        <w:t xml:space="preserve">El presente documento </w:t>
+      </w:r>
+      <w:r>
+        <w:rPr>
+          <w:i w:val="0"/>
+          <w:iCs/>
+          <w:color w:val="auto"/>
+        </w:rPr>
+        <w:t>tiene como objetivo presentar un registro exhaustivo de las entrevistas</w:t>
+      </w:r>
+      <w:r>
+        <w:rPr>
+          <w:i w:val="0"/>
+          <w:iCs/>
+          <w:color w:val="auto"/>
+        </w:rPr>
+        <w:t xml:space="preserve"> realizadas por el equipo de T-</w:t>
       </w:r>
       <w:proofErr w:type="spellStart"/>
       <w:r>
@@ -896,7 +928,7 @@
           <w:iCs/>
           <w:color w:val="auto"/>
         </w:rPr>
-        <w:t xml:space="preserve"> por medio de entrevistas a los clientes durante el transcurso del proyecto Vesta </w:t>
+        <w:t xml:space="preserve"> a los clientes del proyecto Vesta </w:t>
       </w:r>
       <w:proofErr w:type="spellStart"/>
       <w:r>
@@ -922,15 +954,74 @@
           <w:iCs/>
           <w:color w:val="auto"/>
         </w:rPr>
-        <w:t>. De cada entrevista se registra la fecha, nombre de los participantes, objetivos, preguntas realizadas, respuestas y observaciones y conclusiones.</w:t>
+        <w:t xml:space="preserve">. </w:t>
+      </w:r>
+      <w:r>
+        <w:rPr>
+          <w:i w:val="0"/>
+          <w:iCs/>
+          <w:color w:val="auto"/>
+        </w:rPr>
+        <w:t xml:space="preserve">Vesta </w:t>
+      </w:r>
+      <w:proofErr w:type="spellStart"/>
+      <w:r>
+        <w:rPr>
+          <w:i w:val="0"/>
+          <w:iCs/>
+          <w:color w:val="auto"/>
+        </w:rPr>
+        <w:t>Risk</w:t>
+      </w:r>
+      <w:proofErr w:type="spellEnd"/>
+      <w:r>
+        <w:rPr>
+          <w:i w:val="0"/>
+          <w:iCs/>
+          <w:color w:val="auto"/>
+        </w:rPr>
+        <w:t xml:space="preserve"> Manager es una solución de software diseñada para automatizar el proceso de gestión de riesgo de proyectos genéricos. </w:t>
       </w:r>
     </w:p>
     <w:p>
       <w:pPr>
         <w:pStyle w:val="PSI-Comentario"/>
-      </w:pPr>
+        <w:rPr>
+          <w:i w:val="0"/>
+          <w:iCs/>
+          <w:color w:val="auto"/>
+        </w:rPr>
+      </w:pPr>
+      <w:r>
+        <w:rPr>
+          <w:i w:val="0"/>
+          <w:iCs/>
+          <w:color w:val="auto"/>
+        </w:rPr>
+        <w:t>Este documento compila las respuestas obtenidas durante las entrevistas, incluyendo detalles como la fecha de cada entrevista, nombre de los clientes entrevistados, preguntas formuladas, respuestas proporcionadas y observaciones realizadas.</w:t>
+      </w:r>
     </w:p>
-    <w:p/>
+    <w:p>
+      <w:pPr>
+        <w:pStyle w:val="PSI-Comentario"/>
+      </w:pPr>
+      <w:r>
+        <w:rPr>
+          <w:i w:val="0"/>
+          <w:iCs/>
+          <w:color w:val="auto"/>
+        </w:rPr>
+        <w:t>El documento se organiza en varias secciones</w:t>
+      </w:r>
+      <w:r>
+        <w:rPr>
+          <w:i w:val="0"/>
+          <w:iCs/>
+          <w:color w:val="auto"/>
+        </w:rPr>
+        <w:t>: comienza con la metodología utilizada para llevar a cabo las entrevistas, seguido del registro de las mismas y un análisis breve de los hallazgos realizados y las conclusiones obtenidas.</w:t>
+      </w:r>
+    </w:p>
     <w:p>
       <w:pPr>
         <w:ind w:left="0" w:firstLine="0"/>
@@ -1006,7 +1097,11 @@
     <w:sdt>
       <w:sdtPr>
         <w:rPr>
-          <w:lang w:val="es-ES"/>
+          <w:rFonts w:ascii="Calibri" w:eastAsia="Calibri" w:hAnsi="Calibri" w:cs="Times New Roman"/>
+          <w:color w:val="auto"/>
+          <w:sz w:val="22"/>
+          <w:szCs w:val="22"/>
+          <w:lang w:val="es-ES" w:eastAsia="en-US"/>
         </w:rPr>
         <w:id w:val="-35594739"/>
         <w:docPartObj>
@@ -1016,13 +1111,8 @@
       </w:sdtPr>
       <w:sdtEndPr>
         <w:rPr>
-          <w:rFonts w:ascii="Calibri" w:eastAsia="Calibri" w:hAnsi="Calibri" w:cs="Times New Roman"/>
           <w:b/>
           <w:bCs/>
-          <w:color w:val="auto"/>
-          <w:sz w:val="22"/>
-          <w:szCs w:val="22"/>
-          <w:lang w:eastAsia="en-US"/>
         </w:rPr>
       </w:sdtEndPr>
       <w:sdtContent>
@@ -1061,7 +1151,80 @@
           <w:r>
             <w:fldChar w:fldCharType="separate"/>
           </w:r>
-          <w:hyperlink w:anchor="_Toc175499283" w:history="1">
+          <w:hyperlink w:anchor="_Toc175501344" w:history="1">
+            <w:r>
+              <w:rPr>
+                <w:rStyle w:val="Hipervnculo"/>
+                <w:noProof/>
+              </w:rPr>
+              <w:t>Metodología</w:t>
+            </w:r>
+            <w:r>
+              <w:rPr>
+                <w:noProof/>
+                <w:webHidden/>
+              </w:rPr>
+              <w:tab/>
+            </w:r>
+            <w:r>
+              <w:rPr>
+                <w:noProof/>
+                <w:webHidden/>
+              </w:rPr>
+              <w:fldChar w:fldCharType="begin"/>
+            </w:r>
+            <w:r>
+              <w:rPr>
+                <w:noProof/>
+                <w:webHidden/>
+              </w:rPr>
+              <w:instrText xml:space="preserve"> PAGEREF _Toc175501344 \h </w:instrText>
+            </w:r>
+            <w:r>
+              <w:rPr>
+                <w:noProof/>
+                <w:webHidden/>
+              </w:rPr>
+            </w:r>
+            <w:r>
+              <w:rPr>
+                <w:noProof/>
+                <w:webHidden/>
+              </w:rPr>
+              <w:fldChar w:fldCharType="separate"/>
+            </w:r>
+            <w:r>
+              <w:rPr>
+                <w:noProof/>
+                <w:webHidden/>
+              </w:rPr>
+              <w:t>4</w:t>
+            </w:r>
+            <w:r>
+              <w:rPr>
+                <w:noProof/>
+                <w:webHidden/>
+              </w:rPr>
+              <w:fldChar w:fldCharType="end"/>
+            </w:r>
+          </w:hyperlink>
+        </w:p>
+        <w:p>
+          <w:pPr>
+            <w:pStyle w:val="TDC1"/>
+            <w:rPr>
+              <w:rFonts w:asciiTheme="minorHAnsi" w:eastAsiaTheme="minorEastAsia" w:hAnsiTheme="minorHAnsi" w:cstheme="minorBidi"/>
+              <w:b w:val="0"/>
+              <w:bCs w:val="0"/>
+              <w:noProof/>
+              <w:kern w:val="2"/>
+              <w:sz w:val="22"/>
+              <w:szCs w:val="22"/>
+              <w:lang w:val="es-AR" w:eastAsia="es-AR"/>
+              <w14:ligatures w14:val="standardContextual"/>
+            </w:rPr>
+          </w:pPr>
+          <w:hyperlink w:anchor="_Toc175501345" w:history="1">
             <w:r>
               <w:rPr>
                 <w:rStyle w:val="Hipervnculo"/>
@@ -1088,7 +1251,7 @@
                 <w:noProof/>
                 <w:webHidden/>
               </w:rPr>
-              <w:instrText xml:space="preserve"> PAGEREF _Toc175499283 \h </w:instrText>
+              <w:instrText xml:space="preserve"> PAGEREF _Toc175501345 \h </w:instrText>
             </w:r>
             <w:r>
               <w:rPr>
@@ -1134,7 +1297,7 @@
               <w14:ligatures w14:val="standardContextual"/>
             </w:rPr>
           </w:pPr>
-          <w:hyperlink w:anchor="_Toc175499284" w:history="1">
+          <w:hyperlink w:anchor="_Toc175501346" w:history="1">
             <w:r>
               <w:rPr>
                 <w:rStyle w:val="Hipervnculo"/>
@@ -1162,7 +1325,7 @@
                 <w:noProof/>
                 <w:webHidden/>
               </w:rPr>
-              <w:instrText xml:space="preserve"> PAGEREF _Toc175499284 \h </w:instrText>
+              <w:instrText xml:space="preserve"> PAGEREF _Toc175501346 \h </w:instrText>
             </w:r>
             <w:r>
               <w:rPr>
@@ -1208,7 +1371,7 @@
               <w14:ligatures w14:val="standardContextual"/>
             </w:rPr>
           </w:pPr>
-          <w:hyperlink w:anchor="_Toc175499285" w:history="1">
+          <w:hyperlink w:anchor="_Toc175501347" w:history="1">
             <w:r>
               <w:rPr>
                 <w:rStyle w:val="Hipervnculo"/>
@@ -1236,7 +1399,7 @@
                 <w:noProof/>
                 <w:webHidden/>
               </w:rPr>
-              <w:instrText xml:space="preserve"> PAGEREF _Toc175499285 \h </w:instrText>
+              <w:instrText xml:space="preserve"> PAGEREF _Toc175501347 \h </w:instrText>
             </w:r>
             <w:r>
               <w:rPr>
@@ -1282,7 +1445,7 @@
               <w14:ligatures w14:val="standardContextual"/>
             </w:rPr>
           </w:pPr>
-          <w:hyperlink w:anchor="_Toc175499286" w:history="1">
+          <w:hyperlink w:anchor="_Toc175501348" w:history="1">
             <w:r>
               <w:rPr>
                 <w:rStyle w:val="Hipervnculo"/>
@@ -1310,7 +1473,7 @@
                 <w:noProof/>
                 <w:webHidden/>
               </w:rPr>
-              <w:instrText xml:space="preserve"> PAGEREF _Toc175499286 \h </w:instrText>
+              <w:instrText xml:space="preserve"> PAGEREF _Toc175501348 \h </w:instrText>
             </w:r>
             <w:r>
               <w:rPr>
@@ -1356,7 +1519,7 @@
               <w14:ligatures w14:val="standardContextual"/>
             </w:rPr>
           </w:pPr>
-          <w:hyperlink w:anchor="_Toc175499287" w:history="1">
+          <w:hyperlink w:anchor="_Toc175501349" w:history="1">
             <w:r>
               <w:rPr>
                 <w:rStyle w:val="Hipervnculo"/>
@@ -1384,7 +1547,7 @@
                 <w:noProof/>
                 <w:webHidden/>
               </w:rPr>
-              <w:instrText xml:space="preserve"> PAGEREF _Toc175499287 \h </w:instrText>
+              <w:instrText xml:space="preserve"> PAGEREF _Toc175501349 \h </w:instrText>
             </w:r>
             <w:r>
               <w:rPr>
@@ -1467,41 +1630,41 @@
           <w:bCs w:val="0"/>
         </w:rPr>
       </w:pPr>
-      <w:bookmarkStart w:id="0" w:name="_Toc175499283"/>
+      <w:bookmarkStart w:id="0" w:name="_Toc175501344"/>
       <w:r>
         <w:rPr>
           <w:b w:val="0"/>
           <w:bCs w:val="0"/>
         </w:rPr>
         <w:lastRenderedPageBreak/>
-        <w:t>Entrevista 1</w:t>
+        <w:t>Metodología</w:t>
       </w:r>
       <w:bookmarkEnd w:id="0"/>
     </w:p>
     <w:p>
       <w:pPr>
+        <w:pStyle w:val="Ttulo1"/>
+        <w:rPr>
+          <w:b w:val="0"/>
+          <w:bCs w:val="0"/>
+        </w:rPr>
+      </w:pPr>
+      <w:bookmarkStart w:id="1" w:name="_Toc175501345"/>
+      <w:r>
+        <w:rPr>
+          <w:b w:val="0"/>
+          <w:bCs w:val="0"/>
+        </w:rPr>
+        <w:t>Entrevista 1</w:t>
+      </w:r>
+      <w:bookmarkEnd w:id="1"/>
+    </w:p>
+    <w:p>
+      <w:pPr>
         <w:ind w:left="0" w:firstLine="0"/>
       </w:pPr>
       <w:r>
-        <w:t>Esta entrevista fue realizada el día 27/8/2024 (27 de agosto de 2024) a los clientes Sofia</w:t>
-      </w:r>
-      <w:r>
-        <w:t xml:space="preserve"> </w:t>
-      </w:r>
-      <w:r>
-        <w:t>Albert</w:t>
-      </w:r>
-      <w:r>
-        <w:t xml:space="preserve"> </w:t>
-      </w:r>
-      <w:r>
-        <w:t>Aníbal</w:t>
-      </w:r>
-      <w:r>
-        <w:t xml:space="preserve"> </w:t>
-      </w:r>
-      <w:r>
-        <w:t>Osiris, Gesto Esteban y Hallar Karim con el objetivo de recopilar la información necesaria para definir los requerimientos iniciales del proyecto.</w:t>
+        <w:t>Esta entrevista fue realizada el día 27/8/2024 (27 de agosto de 2024) a los clientes Sofia Albert Aníbal Osiris, Gesto Esteban y Hallar Karim con el objetivo de recopilar la información necesaria para definir los requerimientos iniciales del proyecto.</w:t>
       </w:r>
     </w:p>
     <w:p>
@@ -1511,14 +1674,14 @@
           <w:lang w:val="es-AR"/>
         </w:rPr>
       </w:pPr>
-      <w:bookmarkStart w:id="1" w:name="_Toc175499284"/>
+      <w:bookmarkStart w:id="2" w:name="_Toc175501346"/>
       <w:r>
         <w:rPr>
           <w:lang w:val="es-AR"/>
         </w:rPr>
         <w:t>Preguntas realizadas</w:t>
       </w:r>
-      <w:bookmarkEnd w:id="1"/>
+      <w:bookmarkEnd w:id="2"/>
     </w:p>
     <w:p>
       <w:pPr>
@@ -1623,14 +1786,14 @@
           <w:lang w:val="es-AR"/>
         </w:rPr>
       </w:pPr>
-      <w:bookmarkStart w:id="2" w:name="_Toc175499285"/>
+      <w:bookmarkStart w:id="3" w:name="_Toc175501347"/>
       <w:r>
         <w:rPr>
           <w:lang w:val="es-AR"/>
         </w:rPr>
         <w:t>Respuestas y observaciones</w:t>
       </w:r>
-      <w:bookmarkEnd w:id="2"/>
+      <w:bookmarkEnd w:id="3"/>
     </w:p>
     <w:p>
       <w:pPr>
@@ -1639,14 +1802,14 @@
           <w:lang w:val="es-AR"/>
         </w:rPr>
       </w:pPr>
-      <w:bookmarkStart w:id="3" w:name="_Toc175499286"/>
+      <w:bookmarkStart w:id="4" w:name="_Toc175501348"/>
       <w:r>
         <w:rPr>
           <w:lang w:val="es-AR"/>
         </w:rPr>
         <w:t>Conclusiones</w:t>
       </w:r>
-      <w:bookmarkEnd w:id="3"/>
+      <w:bookmarkEnd w:id="4"/>
     </w:p>
     <w:p>
       <w:pPr>
@@ -1670,7 +1833,7 @@
           <w:lang w:val="es-AR"/>
         </w:rPr>
       </w:pPr>
-      <w:bookmarkStart w:id="4" w:name="_Toc175499287"/>
+      <w:bookmarkStart w:id="5" w:name="_Toc175501349"/>
       <w:r>
         <w:rPr>
           <w:lang w:val="es-AR"/>
@@ -1678,7 +1841,7 @@
         <w:lastRenderedPageBreak/>
         <w:t>Anexo</w:t>
       </w:r>
-      <w:bookmarkEnd w:id="4"/>
+      <w:bookmarkEnd w:id="5"/>
     </w:p>
     <w:sectPr>
       <w:headerReference w:type="default" r:id="rId11"/>

</xml_diff>

<commit_message>
Cambios en la planeación y el registro de entrevistas.
</commit_message>
<xml_diff>
--- a/Registro de entrevistas.docx
+++ b/Registro de entrevistas.docx
@@ -366,27 +366,7 @@
           <w:szCs w:val="36"/>
           <w:lang w:val="es-AR"/>
         </w:rPr>
-        <w:t xml:space="preserve">Vesta </w:t>
-      </w:r>
-      <w:proofErr w:type="spellStart"/>
-      <w:r>
-        <w:rPr>
-          <w:rFonts w:ascii="Cambria" w:hAnsi="Cambria"/>
-          <w:sz w:val="36"/>
-          <w:szCs w:val="36"/>
-          <w:lang w:val="es-AR"/>
-        </w:rPr>
-        <w:t>Risk</w:t>
-      </w:r>
-      <w:proofErr w:type="spellEnd"/>
-      <w:r>
-        <w:rPr>
-          <w:rFonts w:ascii="Cambria" w:hAnsi="Cambria"/>
-          <w:sz w:val="36"/>
-          <w:szCs w:val="36"/>
-          <w:lang w:val="es-AR"/>
-        </w:rPr>
-        <w:t xml:space="preserve"> Manager</w:t>
+        <w:t>Vesta Risk Manager</w:t>
       </w:r>
     </w:p>
     <w:p>
@@ -432,26 +412,13 @@
         <w:rPr>
           <w:lang w:val="es-AR"/>
         </w:rPr>
-        <w:t>T-</w:t>
+        <w:t>T-Code</w:t>
       </w:r>
-      <w:proofErr w:type="spellStart"/>
-      <w:r>
-        <w:rPr>
-          <w:lang w:val="es-AR"/>
-        </w:rPr>
-        <w:t>Code</w:t>
-      </w:r>
-      <w:proofErr w:type="spellEnd"/>
     </w:p>
     <w:p>
       <w:r>
-        <w:t xml:space="preserve">Hugo Frey, Agustin Collareda y Cintia </w:t>
+        <w:t>Hugo Frey, Agustin Collareda y Cintia Hernandez</w:t>
       </w:r>
-      <w:proofErr w:type="spellStart"/>
-      <w:r>
-        <w:t>Hernandez</w:t>
-      </w:r>
-      <w:proofErr w:type="spellEnd"/>
     </w:p>
     <w:p>
       <w:pPr>
@@ -910,43 +877,7 @@
           <w:iCs/>
           <w:color w:val="auto"/>
         </w:rPr>
-        <w:t xml:space="preserve"> realizadas por el equipo de T-</w:t>
-      </w:r>
-      <w:proofErr w:type="spellStart"/>
-      <w:r>
-        <w:rPr>
-          <w:i w:val="0"/>
-          <w:iCs/>
-          <w:color w:val="auto"/>
-        </w:rPr>
-        <w:t>Code</w:t>
-      </w:r>
-      <w:proofErr w:type="spellEnd"/>
-      <w:r>
-        <w:rPr>
-          <w:i w:val="0"/>
-          <w:iCs/>
-          <w:color w:val="auto"/>
-        </w:rPr>
-        <w:t xml:space="preserve"> a los clientes del proyecto Vesta </w:t>
-      </w:r>
-      <w:proofErr w:type="spellStart"/>
-      <w:r>
-        <w:rPr>
-          <w:i w:val="0"/>
-          <w:iCs/>
-          <w:color w:val="auto"/>
-        </w:rPr>
-        <w:t>Risk</w:t>
-      </w:r>
-      <w:proofErr w:type="spellEnd"/>
-      <w:r>
-        <w:rPr>
-          <w:i w:val="0"/>
-          <w:iCs/>
-          <w:color w:val="auto"/>
-        </w:rPr>
-        <w:t xml:space="preserve"> Manager</w:t>
+        <w:t xml:space="preserve"> realizadas por el equipo de T-Code a los clientes del proyecto Vesta Risk Manager</w:t>
       </w:r>
       <w:r>
         <w:rPr>
@@ -962,25 +893,7 @@
           <w:iCs/>
           <w:color w:val="auto"/>
         </w:rPr>
-        <w:t xml:space="preserve">Vesta </w:t>
-      </w:r>
-      <w:proofErr w:type="spellStart"/>
-      <w:r>
-        <w:rPr>
-          <w:i w:val="0"/>
-          <w:iCs/>
-          <w:color w:val="auto"/>
-        </w:rPr>
-        <w:t>Risk</w:t>
-      </w:r>
-      <w:proofErr w:type="spellEnd"/>
-      <w:r>
-        <w:rPr>
-          <w:i w:val="0"/>
-          <w:iCs/>
-          <w:color w:val="auto"/>
-        </w:rPr>
-        <w:t xml:space="preserve"> Manager es una solución de software diseñada para automatizar el proceso de gestión de riesgo de proyectos genéricos. </w:t>
+        <w:t xml:space="preserve">Vesta Risk Manager es una solución de software diseñada para automatizar el proceso de gestión de riesgo de proyectos genéricos. </w:t>
       </w:r>
     </w:p>
     <w:p>
@@ -1692,6 +1605,18 @@
         </w:numPr>
       </w:pPr>
       <w:r>
+        <w:t>¿Quiénes son?</w:t>
+      </w:r>
+    </w:p>
+    <w:p>
+      <w:pPr>
+        <w:pStyle w:val="Prrafodelista"/>
+        <w:numPr>
+          <w:ilvl w:val="0"/>
+          <w:numId w:val="18"/>
+        </w:numPr>
+      </w:pPr>
+      <w:r>
         <w:t>¿Por qué necesitan un software de gestión de riesgos?</w:t>
       </w:r>
     </w:p>
@@ -1739,11 +1664,9 @@
       <w:r>
         <w:t xml:space="preserve"> ¿Qué inconvenientes </w:t>
       </w:r>
-      <w:proofErr w:type="spellStart"/>
       <w:r>
-        <w:t>tenia</w:t>
+        <w:t>tenía</w:t>
       </w:r>
-      <w:proofErr w:type="spellEnd"/>
       <w:r>
         <w:t>?</w:t>
       </w:r>
@@ -1895,16 +1818,8 @@
       <w:rPr>
         <w:lang w:val="es-AR"/>
       </w:rPr>
-      <w:t>T-</w:t>
+      <w:t>T-Code</w:t>
     </w:r>
-    <w:proofErr w:type="spellStart"/>
-    <w:r>
-      <w:rPr>
-        <w:lang w:val="es-AR"/>
-      </w:rPr>
-      <w:t>Code</w:t>
-    </w:r>
-    <w:proofErr w:type="spellEnd"/>
     <w:r>
       <w:rPr>
         <w:lang w:val="es-AR"/>
@@ -2292,16 +2207,8 @@
       <w:rPr>
         <w:lang w:val="es-AR"/>
       </w:rPr>
-      <w:t xml:space="preserve">Hugo Frey, Agustin Collareda y Cintia </w:t>
+      <w:t>Hugo Frey, Agustin Collareda y Cintia Hernandez</w:t>
     </w:r>
-    <w:proofErr w:type="spellStart"/>
-    <w:r>
-      <w:rPr>
-        <w:lang w:val="es-AR"/>
-      </w:rPr>
-      <w:t>Hernandez</w:t>
-    </w:r>
-    <w:proofErr w:type="spellEnd"/>
   </w:p>
 </w:ftr>
 </file>
@@ -2796,23 +2703,7 @@
         <w:rFonts w:ascii="Cambria" w:eastAsia="Times New Roman" w:hAnsi="Cambria"/>
         <w:szCs w:val="36"/>
       </w:rPr>
-      <w:t xml:space="preserve">Vesta </w:t>
-    </w:r>
-    <w:proofErr w:type="spellStart"/>
-    <w:r>
-      <w:rPr>
-        <w:rFonts w:ascii="Cambria" w:eastAsia="Times New Roman" w:hAnsi="Cambria"/>
-        <w:szCs w:val="36"/>
-      </w:rPr>
-      <w:t>Risk</w:t>
-    </w:r>
-    <w:proofErr w:type="spellEnd"/>
-    <w:r>
-      <w:rPr>
-        <w:rFonts w:ascii="Cambria" w:eastAsia="Times New Roman" w:hAnsi="Cambria"/>
-        <w:szCs w:val="36"/>
-      </w:rPr>
-      <w:t xml:space="preserve"> Manager</w:t>
+      <w:t>Vesta Risk Manager</w:t>
     </w:r>
     <w:r>
       <w:rPr>
@@ -5193,6 +5084,7 @@
   <w:style w:type="character" w:default="1" w:styleId="Fuentedeprrafopredeter">
     <w:name w:val="Default Paragraph Font"/>
     <w:uiPriority w:val="1"/>
+    <w:semiHidden/>
     <w:unhideWhenUsed/>
   </w:style>
   <w:style w:type="table" w:default="1" w:styleId="Tablanormal">

</xml_diff>

<commit_message>
Se añadieron preguntas para la entrevista
</commit_message>
<xml_diff>
--- a/Registro de entrevistas.docx
+++ b/Registro de entrevistas.docx
@@ -437,7 +437,15 @@
     </w:p>
     <w:p>
       <w:r>
-        <w:t xml:space="preserve">Hugo Frey, Agustin Collareda y Cintia </w:t>
+        <w:t xml:space="preserve">Hugo Frey, Agustin </w:t>
+      </w:r>
+      <w:proofErr w:type="spellStart"/>
+      <w:r>
+        <w:t>Collareda</w:t>
+      </w:r>
+      <w:proofErr w:type="spellEnd"/>
+      <w:r>
+        <w:t xml:space="preserve"> y Cintia </w:t>
       </w:r>
       <w:proofErr w:type="spellStart"/>
       <w:r>
@@ -1006,7 +1014,11 @@
     <w:sdt>
       <w:sdtPr>
         <w:rPr>
-          <w:lang w:val="es-ES"/>
+          <w:rFonts w:ascii="Calibri" w:eastAsia="Calibri" w:hAnsi="Calibri" w:cs="Times New Roman"/>
+          <w:color w:val="auto"/>
+          <w:sz w:val="22"/>
+          <w:szCs w:val="22"/>
+          <w:lang w:val="es-ES" w:eastAsia="en-US"/>
         </w:rPr>
         <w:id w:val="-35594739"/>
         <w:docPartObj>
@@ -1016,13 +1028,8 @@
       </w:sdtPr>
       <w:sdtEndPr>
         <w:rPr>
-          <w:rFonts w:ascii="Calibri" w:eastAsia="Calibri" w:hAnsi="Calibri" w:cs="Times New Roman"/>
           <w:b/>
           <w:bCs/>
-          <w:color w:val="auto"/>
-          <w:sz w:val="22"/>
-          <w:szCs w:val="22"/>
-          <w:lang w:eastAsia="en-US"/>
         </w:rPr>
       </w:sdtEndPr>
       <w:sdtContent>
@@ -1483,25 +1490,13 @@
         <w:ind w:left="0" w:firstLine="0"/>
       </w:pPr>
       <w:r>
-        <w:t>Esta entrevista fue realizada el día 27/8/2024 (27 de agosto de 2024) a los clientes Sofia</w:t>
-      </w:r>
-      <w:r>
-        <w:t xml:space="preserve"> </w:t>
-      </w:r>
-      <w:r>
-        <w:t>Albert</w:t>
-      </w:r>
-      <w:r>
-        <w:t xml:space="preserve"> </w:t>
-      </w:r>
-      <w:r>
-        <w:t>Aníbal</w:t>
-      </w:r>
-      <w:r>
-        <w:t xml:space="preserve"> </w:t>
-      </w:r>
-      <w:r>
-        <w:t>Osiris, Gesto Esteban y Hallar Karim con el objetivo de recopilar la información necesaria para definir los requerimientos iniciales del proyecto.</w:t>
+        <w:t>Esta entrevista fue realizada el día 27/</w:t>
+      </w:r>
+      <w:r>
+        <w:t>0</w:t>
+      </w:r>
+      <w:r>
+        <w:t>8/2024 (27 de agosto de 2024) a los clientes Sofia Albert Aníbal Osiris, Gesto Esteban y Hallar Karim con el objetivo de recopilar la información necesaria para definir los requerimientos iniciales del proyecto.</w:t>
       </w:r>
     </w:p>
     <w:p>
@@ -1529,7 +1524,13 @@
         </w:numPr>
       </w:pPr>
       <w:r>
-        <w:t>¿Por qué necesitan un software de gestión de riesgos?</w:t>
+        <w:t>¿Qué metodología de desarrollo de software utiliza</w:t>
+      </w:r>
+      <w:r>
+        <w:t xml:space="preserve"> su empresa</w:t>
+      </w:r>
+      <w:r>
+        <w:t>? ¿El software tiene que estar orientado a este tipo de metodología?</w:t>
       </w:r>
     </w:p>
     <w:p>
@@ -1541,7 +1542,7 @@
         </w:numPr>
       </w:pPr>
       <w:r>
-        <w:t>¿Cómo gestionan actualmente los riesgos? ¿Qué problemas tienen con los métodos actuales?</w:t>
+        <w:t>¿Por qué necesitan un software de gestión de riesgos?</w:t>
       </w:r>
     </w:p>
     <w:p>
@@ -1553,7 +1554,7 @@
         </w:numPr>
       </w:pPr>
       <w:r>
-        <w:t>¿Quiénes son los usuarios finales?</w:t>
+        <w:t>¿Cómo gestionan actualmente los riesgos? ¿Qué problemas tienen con los métodos actuales?</w:t>
       </w:r>
     </w:p>
     <w:p>
@@ -1565,24 +1566,7 @@
         </w:numPr>
       </w:pPr>
       <w:r>
-        <w:t xml:space="preserve">¿Han utilizado algún software de gestión de riesgo anteriormente? </w:t>
-      </w:r>
-      <w:r>
-        <w:t>¿Qué características positivas notaron</w:t>
-      </w:r>
-      <w:r>
-        <w:t>?</w:t>
-      </w:r>
-      <w:r>
-        <w:t xml:space="preserve"> ¿Qué inconvenientes </w:t>
-      </w:r>
-      <w:proofErr w:type="spellStart"/>
-      <w:r>
-        <w:t>tenia</w:t>
-      </w:r>
-      <w:proofErr w:type="spellEnd"/>
-      <w:r>
-        <w:t>?</w:t>
+        <w:t>¿Quiénes son los usuarios finales?</w:t>
       </w:r>
     </w:p>
     <w:p>
@@ -1595,6 +1579,141 @@
       </w:pPr>
       <w:r>
         <w:t>¿El software necesita integrarse con otros sistemas o herramientas?</w:t>
+      </w:r>
+    </w:p>
+    <w:p>
+      <w:pPr>
+        <w:pStyle w:val="Prrafodelista"/>
+        <w:numPr>
+          <w:ilvl w:val="0"/>
+          <w:numId w:val="18"/>
+        </w:numPr>
+      </w:pPr>
+      <w:r>
+        <w:t xml:space="preserve">¿Qué etapas debe contemplar </w:t>
+      </w:r>
+      <w:r>
+        <w:t xml:space="preserve">el sistema </w:t>
+      </w:r>
+      <w:r>
+        <w:t xml:space="preserve">de </w:t>
+      </w:r>
+      <w:r>
+        <w:t xml:space="preserve">la gestión de riesgos? </w:t>
+      </w:r>
+    </w:p>
+    <w:p>
+      <w:pPr>
+        <w:pStyle w:val="Prrafodelista"/>
+        <w:numPr>
+          <w:ilvl w:val="0"/>
+          <w:numId w:val="18"/>
+        </w:numPr>
+      </w:pPr>
+      <w:r>
+        <w:t>¿Este tipo de software debería poder añadir una clasificación personal a cada riesgo según el criterio de cada empresa?</w:t>
+      </w:r>
+    </w:p>
+    <w:p>
+      <w:pPr>
+        <w:pStyle w:val="Prrafodelista"/>
+        <w:numPr>
+          <w:ilvl w:val="0"/>
+          <w:numId w:val="18"/>
+        </w:numPr>
+      </w:pPr>
+      <w:r>
+        <w:t>En base a los planes de minimización, mitigación y contingencia ¿Se debe poder escribir en el software o generar una plantilla referida a los riesgos obtenidos?</w:t>
+      </w:r>
+    </w:p>
+    <w:p>
+      <w:pPr>
+        <w:pStyle w:val="Prrafodelista"/>
+        <w:numPr>
+          <w:ilvl w:val="0"/>
+          <w:numId w:val="18"/>
+        </w:numPr>
+      </w:pPr>
+      <w:r>
+        <w:t xml:space="preserve">¿El software debe funcionar sin internet? </w:t>
+      </w:r>
+    </w:p>
+    <w:p>
+      <w:pPr>
+        <w:pStyle w:val="Prrafodelista"/>
+        <w:numPr>
+          <w:ilvl w:val="0"/>
+          <w:numId w:val="18"/>
+        </w:numPr>
+      </w:pPr>
+      <w:r>
+        <w:t>¿Se deberá poder exportar e importar los riesgos</w:t>
+      </w:r>
+      <w:r>
+        <w:t xml:space="preserve"> o clasificaciones</w:t>
+      </w:r>
+      <w:r>
+        <w:t xml:space="preserve"> de un usuario a otro?</w:t>
+      </w:r>
+      <w:r>
+        <w:t xml:space="preserve"> ¿Sino se </w:t>
+      </w:r>
+      <w:r>
+        <w:t>debería</w:t>
+      </w:r>
+      <w:r>
+        <w:t xml:space="preserve"> compartir (Igual que Google drive)?</w:t>
+      </w:r>
+    </w:p>
+    <w:p>
+      <w:pPr>
+        <w:pStyle w:val="Prrafodelista"/>
+        <w:numPr>
+          <w:ilvl w:val="0"/>
+          <w:numId w:val="18"/>
+        </w:numPr>
+      </w:pPr>
+      <w:r>
+        <w:t>En general, un proyecto posee varios usuarios ¿Cuándo un riesgo ocurra se deberá notificar a los usuarios? ¿Mediante correo u otro medio?</w:t>
+      </w:r>
+    </w:p>
+    <w:p>
+      <w:pPr>
+        <w:pStyle w:val="Prrafodelista"/>
+        <w:numPr>
+          <w:ilvl w:val="0"/>
+          <w:numId w:val="18"/>
+        </w:numPr>
+      </w:pPr>
+      <w:r>
+        <w:t>¿Deberá llevar algún tipo de log sobre las modificaciones de los diferentes usuarios?</w:t>
+      </w:r>
+    </w:p>
+    <w:p>
+      <w:pPr>
+        <w:pStyle w:val="Prrafodelista"/>
+        <w:numPr>
+          <w:ilvl w:val="0"/>
+          <w:numId w:val="18"/>
+        </w:numPr>
+      </w:pPr>
+      <w:r>
+        <w:t xml:space="preserve">¿Han utilizado algún software de gestión de riesgo anteriormente? </w:t>
+      </w:r>
+      <w:r>
+        <w:t>¿Qué características positivas notaron</w:t>
+      </w:r>
+      <w:r>
+        <w:t>?</w:t>
+      </w:r>
+      <w:r>
+        <w:t xml:space="preserve"> ¿Qué inconvenientes </w:t>
+      </w:r>
+      <w:r>
+        <w:t>tenía</w:t>
+      </w:r>
+      <w:r>
+        <w:t>?</w:t>
       </w:r>
     </w:p>
     <w:p>
@@ -2129,7 +2248,21 @@
       <w:rPr>
         <w:lang w:val="es-AR"/>
       </w:rPr>
-      <w:t xml:space="preserve">Hugo Frey, Agustin Collareda y Cintia </w:t>
+      <w:t xml:space="preserve">Hugo Frey, Agustin </w:t>
+    </w:r>
+    <w:proofErr w:type="spellStart"/>
+    <w:r>
+      <w:rPr>
+        <w:lang w:val="es-AR"/>
+      </w:rPr>
+      <w:t>Collareda</w:t>
+    </w:r>
+    <w:proofErr w:type="spellEnd"/>
+    <w:r>
+      <w:rPr>
+        <w:lang w:val="es-AR"/>
+      </w:rPr>
+      <w:t xml:space="preserve"> y Cintia </w:t>
     </w:r>
     <w:proofErr w:type="spellStart"/>
     <w:r>
@@ -5030,6 +5163,7 @@
   <w:style w:type="character" w:default="1" w:styleId="Fuentedeprrafopredeter">
     <w:name w:val="Default Paragraph Font"/>
     <w:uiPriority w:val="1"/>
+    <w:semiHidden/>
     <w:unhideWhenUsed/>
   </w:style>
   <w:style w:type="table" w:default="1" w:styleId="Tablanormal">

</xml_diff>

<commit_message>
Modificacion de la pregunta 3 y se añadio la pregunta 8
</commit_message>
<xml_diff>
--- a/Registro de entrevistas.docx
+++ b/Registro de entrevistas.docx
@@ -366,27 +366,7 @@
           <w:szCs w:val="36"/>
           <w:lang w:val="es-AR"/>
         </w:rPr>
-        <w:t xml:space="preserve">Vesta </w:t>
-      </w:r>
-      <w:proofErr w:type="spellStart"/>
-      <w:r>
-        <w:rPr>
-          <w:rFonts w:ascii="Cambria" w:hAnsi="Cambria"/>
-          <w:sz w:val="36"/>
-          <w:szCs w:val="36"/>
-          <w:lang w:val="es-AR"/>
-        </w:rPr>
-        <w:t>Risk</w:t>
-      </w:r>
-      <w:proofErr w:type="spellEnd"/>
-      <w:r>
-        <w:rPr>
-          <w:rFonts w:ascii="Cambria" w:hAnsi="Cambria"/>
-          <w:sz w:val="36"/>
-          <w:szCs w:val="36"/>
-          <w:lang w:val="es-AR"/>
-        </w:rPr>
-        <w:t xml:space="preserve"> Manager</w:t>
+        <w:t>Vesta Risk Manager</w:t>
       </w:r>
     </w:p>
     <w:p>
@@ -437,21 +417,8 @@
     </w:p>
     <w:p>
       <w:r>
-        <w:t xml:space="preserve">Hugo Frey, Agustin </w:t>
-      </w:r>
-      <w:proofErr w:type="spellStart"/>
-      <w:r>
-        <w:t>Collareda</w:t>
-      </w:r>
-      <w:proofErr w:type="spellEnd"/>
-      <w:r>
-        <w:t xml:space="preserve"> y Cintia </w:t>
-      </w:r>
-      <w:proofErr w:type="spellStart"/>
-      <w:r>
-        <w:t>Hernandez</w:t>
-      </w:r>
-      <w:proofErr w:type="spellEnd"/>
+        <w:t>Hugo Frey, Agustin Collareda y Cintia Hernandez</w:t>
+      </w:r>
     </w:p>
     <w:p>
       <w:pPr>
@@ -695,21 +662,7 @@
                               <w:rPr>
                                 <w:color w:val="auto"/>
                               </w:rPr>
-                              <w:t>en el proyecto, principalmente a los clientes y al equipo de desarrollo de T-</w:t>
-                            </w:r>
-                            <w:proofErr w:type="spellStart"/>
-                            <w:r>
-                              <w:rPr>
-                                <w:color w:val="auto"/>
-                              </w:rPr>
-                              <w:t>Code</w:t>
-                            </w:r>
-                            <w:proofErr w:type="spellEnd"/>
-                            <w:r>
-                              <w:rPr>
-                                <w:color w:val="auto"/>
-                              </w:rPr>
-                              <w:t xml:space="preserve">, para mantener un punto de referencia claro sobre las necesidades y expectativas expresadas por los clientes durante estas entrevistas. </w:t>
+                              <w:t xml:space="preserve">en el proyecto, principalmente a los clientes y al equipo de desarrollo de T-Code, para mantener un punto de referencia claro sobre las necesidades y expectativas expresadas por los clientes durante estas entrevistas. </w:t>
                             </w:r>
                           </w:p>
                         </w:txbxContent>
@@ -782,21 +735,7 @@
                         <w:rPr>
                           <w:color w:val="auto"/>
                         </w:rPr>
-                        <w:t>en el proyecto, principalmente a los clientes y al equipo de desarrollo de T-</w:t>
-                      </w:r>
-                      <w:proofErr w:type="spellStart"/>
-                      <w:r>
-                        <w:rPr>
-                          <w:color w:val="auto"/>
-                        </w:rPr>
-                        <w:t>Code</w:t>
-                      </w:r>
-                      <w:proofErr w:type="spellEnd"/>
-                      <w:r>
-                        <w:rPr>
-                          <w:color w:val="auto"/>
-                        </w:rPr>
-                        <w:t xml:space="preserve">, para mantener un punto de referencia claro sobre las necesidades y expectativas expresadas por los clientes durante estas entrevistas. </w:t>
+                        <w:t xml:space="preserve">en el proyecto, principalmente a los clientes y al equipo de desarrollo de T-Code, para mantener un punto de referencia claro sobre las necesidades y expectativas expresadas por los clientes durante estas entrevistas. </w:t>
                       </w:r>
                     </w:p>
                   </w:txbxContent>
@@ -886,43 +825,7 @@
           <w:iCs/>
           <w:color w:val="auto"/>
         </w:rPr>
-        <w:t>El presente documento contiene todas las preguntas realizadas por el equipo de T-</w:t>
-      </w:r>
-      <w:proofErr w:type="spellStart"/>
-      <w:r>
-        <w:rPr>
-          <w:i w:val="0"/>
-          <w:iCs/>
-          <w:color w:val="auto"/>
-        </w:rPr>
-        <w:t>Code</w:t>
-      </w:r>
-      <w:proofErr w:type="spellEnd"/>
-      <w:r>
-        <w:rPr>
-          <w:i w:val="0"/>
-          <w:iCs/>
-          <w:color w:val="auto"/>
-        </w:rPr>
-        <w:t xml:space="preserve"> por medio de entrevistas a los clientes durante el transcurso del proyecto Vesta </w:t>
-      </w:r>
-      <w:proofErr w:type="spellStart"/>
-      <w:r>
-        <w:rPr>
-          <w:i w:val="0"/>
-          <w:iCs/>
-          <w:color w:val="auto"/>
-        </w:rPr>
-        <w:t>Risk</w:t>
-      </w:r>
-      <w:proofErr w:type="spellEnd"/>
-      <w:r>
-        <w:rPr>
-          <w:i w:val="0"/>
-          <w:iCs/>
-          <w:color w:val="auto"/>
-        </w:rPr>
-        <w:t xml:space="preserve"> Manager</w:t>
+        <w:t>El presente documento contiene todas las preguntas realizadas por el equipo de T-Code por medio de entrevistas a los clientes durante el transcurso del proyecto Vesta Risk Manager</w:t>
       </w:r>
       <w:r>
         <w:rPr>
@@ -1542,7 +1445,7 @@
         </w:numPr>
       </w:pPr>
       <w:r>
-        <w:t>¿Por qué necesitan un software de gestión de riesgos?</w:t>
+        <w:t>¿Cómo gestionan actualmente los riesgos? ¿Qué problemas tienen con los métodos actuales?</w:t>
       </w:r>
     </w:p>
     <w:p>
@@ -1554,7 +1457,10 @@
         </w:numPr>
       </w:pPr>
       <w:r>
-        <w:t>¿Cómo gestionan actualmente los riesgos? ¿Qué problemas tienen con los métodos actuales?</w:t>
+        <w:t xml:space="preserve">¿Qué esperan del desarrollo de </w:t>
+      </w:r>
+      <w:r>
+        <w:t>un software de gestión de riesgos?</w:t>
       </w:r>
     </w:p>
     <w:p>
@@ -1612,6 +1518,18 @@
       </w:pPr>
       <w:r>
         <w:t>¿Este tipo de software debería poder añadir una clasificación personal a cada riesgo según el criterio de cada empresa?</w:t>
+      </w:r>
+    </w:p>
+    <w:p>
+      <w:pPr>
+        <w:pStyle w:val="Prrafodelista"/>
+        <w:numPr>
+          <w:ilvl w:val="0"/>
+          <w:numId w:val="18"/>
+        </w:numPr>
+      </w:pPr>
+      <w:r>
+        <w:t>¿El sistema debe poder priorizar los riesgos según un criterio de la empresa?</w:t>
       </w:r>
     </w:p>
     <w:p>
@@ -1851,16 +1769,8 @@
       <w:rPr>
         <w:lang w:val="es-AR"/>
       </w:rPr>
-      <w:t>T-</w:t>
+      <w:t>T-Code</w:t>
     </w:r>
-    <w:proofErr w:type="spellStart"/>
-    <w:r>
-      <w:rPr>
-        <w:lang w:val="es-AR"/>
-      </w:rPr>
-      <w:t>Code</w:t>
-    </w:r>
-    <w:proofErr w:type="spellEnd"/>
     <w:r>
       <w:rPr>
         <w:lang w:val="es-AR"/>
@@ -2248,30 +2158,8 @@
       <w:rPr>
         <w:lang w:val="es-AR"/>
       </w:rPr>
-      <w:t xml:space="preserve">Hugo Frey, Agustin </w:t>
+      <w:t>Hugo Frey, Agustin Collareda y Cintia Hernandez</w:t>
     </w:r>
-    <w:proofErr w:type="spellStart"/>
-    <w:r>
-      <w:rPr>
-        <w:lang w:val="es-AR"/>
-      </w:rPr>
-      <w:t>Collareda</w:t>
-    </w:r>
-    <w:proofErr w:type="spellEnd"/>
-    <w:r>
-      <w:rPr>
-        <w:lang w:val="es-AR"/>
-      </w:rPr>
-      <w:t xml:space="preserve"> y Cintia </w:t>
-    </w:r>
-    <w:proofErr w:type="spellStart"/>
-    <w:r>
-      <w:rPr>
-        <w:lang w:val="es-AR"/>
-      </w:rPr>
-      <w:t>Hernandez</w:t>
-    </w:r>
-    <w:proofErr w:type="spellEnd"/>
   </w:p>
 </w:ftr>
 </file>
@@ -2766,23 +2654,7 @@
         <w:rFonts w:ascii="Cambria" w:eastAsia="Times New Roman" w:hAnsi="Cambria"/>
         <w:szCs w:val="36"/>
       </w:rPr>
-      <w:t xml:space="preserve">Vesta </w:t>
-    </w:r>
-    <w:proofErr w:type="spellStart"/>
-    <w:r>
-      <w:rPr>
-        <w:rFonts w:ascii="Cambria" w:eastAsia="Times New Roman" w:hAnsi="Cambria"/>
-        <w:szCs w:val="36"/>
-      </w:rPr>
-      <w:t>Risk</w:t>
-    </w:r>
-    <w:proofErr w:type="spellEnd"/>
-    <w:r>
-      <w:rPr>
-        <w:rFonts w:ascii="Cambria" w:eastAsia="Times New Roman" w:hAnsi="Cambria"/>
-        <w:szCs w:val="36"/>
-      </w:rPr>
-      <w:t xml:space="preserve"> Manager</w:t>
+      <w:t>Vesta Risk Manager</w:t>
     </w:r>
     <w:r>
       <w:rPr>

</xml_diff>

<commit_message>
Se añadio la pregunta 9, 15 y 16
</commit_message>
<xml_diff>
--- a/Registro de entrevistas.docx
+++ b/Registro de entrevistas.docx
@@ -1517,7 +1517,7 @@
         </w:numPr>
       </w:pPr>
       <w:r>
-        <w:t>¿Este tipo de software debería poder añadir una clasificación personal a cada riesgo según el criterio de cada empresa?</w:t>
+        <w:t>Al recopilar los riesgos, ¿las valores para el impacto y la probabilidad serán cuantitativos o cualitativos?</w:t>
       </w:r>
     </w:p>
     <w:p>
@@ -1529,7 +1529,7 @@
         </w:numPr>
       </w:pPr>
       <w:r>
-        <w:t>¿El sistema debe poder priorizar los riesgos según un criterio de la empresa?</w:t>
+        <w:t>¿Este tipo de software debería poder añadir una clasificación personal a cada riesgo según el criterio de cada empresa?</w:t>
       </w:r>
     </w:p>
     <w:p>
@@ -1541,7 +1541,7 @@
         </w:numPr>
       </w:pPr>
       <w:r>
-        <w:t>En base a los planes de minimización, mitigación y contingencia ¿Se debe poder escribir en el software o generar una plantilla referida a los riesgos obtenidos?</w:t>
+        <w:t>¿El sistema debe poder priorizar los riesgos según un criterio de la empresa?</w:t>
       </w:r>
     </w:p>
     <w:p>
@@ -1553,7 +1553,7 @@
         </w:numPr>
       </w:pPr>
       <w:r>
-        <w:t xml:space="preserve">¿El software debe funcionar sin internet? </w:t>
+        <w:t>En base a los planes de minimización, mitigación y contingencia ¿Se debe poder escribir en el software o generar una plantilla referida a los riesgos obtenidos?</w:t>
       </w:r>
     </w:p>
     <w:p>
@@ -1565,22 +1565,7 @@
         </w:numPr>
       </w:pPr>
       <w:r>
-        <w:t>¿Se deberá poder exportar e importar los riesgos</w:t>
-      </w:r>
-      <w:r>
-        <w:t xml:space="preserve"> o clasificaciones</w:t>
-      </w:r>
-      <w:r>
-        <w:t xml:space="preserve"> de un usuario a otro?</w:t>
-      </w:r>
-      <w:r>
-        <w:t xml:space="preserve"> ¿Sino se </w:t>
-      </w:r>
-      <w:r>
-        <w:t>debería</w:t>
-      </w:r>
-      <w:r>
-        <w:t xml:space="preserve"> compartir (Igual que Google drive)?</w:t>
+        <w:t>¿El software debe funcionar sin internet?</w:t>
       </w:r>
     </w:p>
     <w:p>
@@ -1592,7 +1577,22 @@
         </w:numPr>
       </w:pPr>
       <w:r>
-        <w:t>En general, un proyecto posee varios usuarios ¿Cuándo un riesgo ocurra se deberá notificar a los usuarios? ¿Mediante correo u otro medio?</w:t>
+        <w:t>¿Se deberá poder exportar e importar los riesgos</w:t>
+      </w:r>
+      <w:r>
+        <w:t xml:space="preserve"> o clasificaciones</w:t>
+      </w:r>
+      <w:r>
+        <w:t xml:space="preserve"> de un usuario a otro?</w:t>
+      </w:r>
+      <w:r>
+        <w:t xml:space="preserve"> ¿Sino se </w:t>
+      </w:r>
+      <w:r>
+        <w:t>debería</w:t>
+      </w:r>
+      <w:r>
+        <w:t xml:space="preserve"> compartir (Igual que Google drive)?</w:t>
       </w:r>
     </w:p>
     <w:p>
@@ -1604,7 +1604,43 @@
         </w:numPr>
       </w:pPr>
       <w:r>
+        <w:t>En general, un proyecto posee varios usuarios ¿Cuándo un riesgo ocurra se deberá notificar a los usuarios? ¿Mediante correo u otro medio?</w:t>
+      </w:r>
+    </w:p>
+    <w:p>
+      <w:pPr>
+        <w:pStyle w:val="Prrafodelista"/>
+        <w:numPr>
+          <w:ilvl w:val="0"/>
+          <w:numId w:val="18"/>
+        </w:numPr>
+      </w:pPr>
+      <w:r>
         <w:t>¿Deberá llevar algún tipo de log sobre las modificaciones de los diferentes usuarios?</w:t>
+      </w:r>
+    </w:p>
+    <w:p>
+      <w:pPr>
+        <w:pStyle w:val="Prrafodelista"/>
+        <w:numPr>
+          <w:ilvl w:val="0"/>
+          <w:numId w:val="18"/>
+        </w:numPr>
+      </w:pPr>
+      <w:r>
+        <w:t>¿Todos los usuarios pueden modificar o deben pedir algún tipo de autorización para poder hacerlo?</w:t>
+      </w:r>
+    </w:p>
+    <w:p>
+      <w:pPr>
+        <w:pStyle w:val="Prrafodelista"/>
+        <w:numPr>
+          <w:ilvl w:val="0"/>
+          <w:numId w:val="18"/>
+        </w:numPr>
+      </w:pPr>
+      <w:r>
+        <w:t>¿En caso de que dos usuarios accedan a modificar un mismo riesgo, debería impedir el acceso, notificar que hay un usuario modificando?</w:t>
       </w:r>
     </w:p>
     <w:p>

</xml_diff>

<commit_message>
Modificación al registro de entrevistas en la rama master en base a lo que hizo hugo.
</commit_message>
<xml_diff>
--- a/Registro de entrevistas.docx
+++ b/Registro de entrevistas.docx
@@ -366,7 +366,27 @@
           <w:szCs w:val="36"/>
           <w:lang w:val="es-AR"/>
         </w:rPr>
-        <w:t>Vesta Risk Manager</w:t>
+        <w:t xml:space="preserve">Vesta </w:t>
+      </w:r>
+      <w:proofErr w:type="spellStart"/>
+      <w:r>
+        <w:rPr>
+          <w:rFonts w:ascii="Cambria" w:hAnsi="Cambria"/>
+          <w:sz w:val="36"/>
+          <w:szCs w:val="36"/>
+          <w:lang w:val="es-AR"/>
+        </w:rPr>
+        <w:t>Risk</w:t>
+      </w:r>
+      <w:proofErr w:type="spellEnd"/>
+      <w:r>
+        <w:rPr>
+          <w:rFonts w:ascii="Cambria" w:hAnsi="Cambria"/>
+          <w:sz w:val="36"/>
+          <w:szCs w:val="36"/>
+          <w:lang w:val="es-AR"/>
+        </w:rPr>
+        <w:t xml:space="preserve"> Manager</w:t>
       </w:r>
     </w:p>
     <w:p>
@@ -412,13 +432,26 @@
         <w:rPr>
           <w:lang w:val="es-AR"/>
         </w:rPr>
-        <w:t>T-Code</w:t>
-      </w:r>
+        <w:t>T-</w:t>
+      </w:r>
+      <w:proofErr w:type="spellStart"/>
+      <w:r>
+        <w:rPr>
+          <w:lang w:val="es-AR"/>
+        </w:rPr>
+        <w:t>Code</w:t>
+      </w:r>
+      <w:proofErr w:type="spellEnd"/>
     </w:p>
     <w:p>
       <w:r>
-        <w:t>Hugo Frey, Agustin Collareda y Cintia Hernandez</w:t>
-      </w:r>
+        <w:t xml:space="preserve">Hugo Frey, Agustin Collareda y Cintia </w:t>
+      </w:r>
+      <w:proofErr w:type="spellStart"/>
+      <w:r>
+        <w:t>Hernandez</w:t>
+      </w:r>
+      <w:proofErr w:type="spellEnd"/>
     </w:p>
     <w:p>
       <w:pPr>
@@ -877,7 +910,43 @@
           <w:iCs/>
           <w:color w:val="auto"/>
         </w:rPr>
-        <w:t xml:space="preserve"> realizadas por el equipo de T-Code a los clientes del proyecto Vesta Risk Manager</w:t>
+        <w:t xml:space="preserve"> realizadas por el equipo de T-</w:t>
+      </w:r>
+      <w:proofErr w:type="spellStart"/>
+      <w:r>
+        <w:rPr>
+          <w:i w:val="0"/>
+          <w:iCs/>
+          <w:color w:val="auto"/>
+        </w:rPr>
+        <w:t>Code</w:t>
+      </w:r>
+      <w:proofErr w:type="spellEnd"/>
+      <w:r>
+        <w:rPr>
+          <w:i w:val="0"/>
+          <w:iCs/>
+          <w:color w:val="auto"/>
+        </w:rPr>
+        <w:t xml:space="preserve"> a los clientes del proyecto Vesta </w:t>
+      </w:r>
+      <w:proofErr w:type="spellStart"/>
+      <w:r>
+        <w:rPr>
+          <w:i w:val="0"/>
+          <w:iCs/>
+          <w:color w:val="auto"/>
+        </w:rPr>
+        <w:t>Risk</w:t>
+      </w:r>
+      <w:proofErr w:type="spellEnd"/>
+      <w:r>
+        <w:rPr>
+          <w:i w:val="0"/>
+          <w:iCs/>
+          <w:color w:val="auto"/>
+        </w:rPr>
+        <w:t xml:space="preserve"> Manager</w:t>
       </w:r>
       <w:r>
         <w:rPr>
@@ -893,7 +962,25 @@
           <w:iCs/>
           <w:color w:val="auto"/>
         </w:rPr>
-        <w:t xml:space="preserve">Vesta Risk Manager es una solución de software diseñada para automatizar el proceso de gestión de riesgo de proyectos genéricos. </w:t>
+        <w:t xml:space="preserve">Vesta </w:t>
+      </w:r>
+      <w:proofErr w:type="spellStart"/>
+      <w:r>
+        <w:rPr>
+          <w:i w:val="0"/>
+          <w:iCs/>
+          <w:color w:val="auto"/>
+        </w:rPr>
+        <w:t>Risk</w:t>
+      </w:r>
+      <w:proofErr w:type="spellEnd"/>
+      <w:r>
+        <w:rPr>
+          <w:i w:val="0"/>
+          <w:iCs/>
+          <w:color w:val="auto"/>
+        </w:rPr>
+        <w:t xml:space="preserve"> Manager es una solución de software diseñada para automatizar el proceso de gestión de riesgo de proyectos genéricos. </w:t>
       </w:r>
     </w:p>
     <w:p>
@@ -1577,7 +1664,21 @@
         <w:ind w:left="0" w:firstLine="0"/>
       </w:pPr>
       <w:r>
-        <w:t>Esta entrevista fue realizada el día 27/8/2024 (27 de agosto de 2024) a los clientes Sofia Albert Aníbal Osiris, Gesto Esteban y Hallar Karim con el objetivo de recopilar la información necesaria para definir los requerimientos iniciales del proyecto.</w:t>
+        <w:t xml:space="preserve">Esta entrevista fue realizada el día 27/8/2024 (27 de agosto de 2024) a los clientes Sofia Albert Aníbal Osiris, Gesto Esteban y Hallar Karim </w:t>
+      </w:r>
+      <w:r>
+        <w:t>por el equipo de T-</w:t>
+      </w:r>
+      <w:proofErr w:type="spellStart"/>
+      <w:r>
+        <w:t>Code</w:t>
+      </w:r>
+      <w:proofErr w:type="spellEnd"/>
+      <w:r>
+        <w:t xml:space="preserve"> </w:t>
+      </w:r>
+      <w:r>
+        <w:t>con el objetivo de recopilar la información necesaria para definir los requerimientos iniciales del proyecto.</w:t>
       </w:r>
     </w:p>
     <w:p>
@@ -1604,8 +1705,9 @@
           <w:numId w:val="18"/>
         </w:numPr>
       </w:pPr>
-      <w:r>
-        <w:t>¿Quiénes son?</w:t>
+      <w:bookmarkStart w:id="3" w:name="_Toc175501347"/>
+      <w:r>
+        <w:t>¿Qué metodología de desarrollo de software utiliza su empresa? ¿El software tiene que estar orientado a este tipo de metodología?</w:t>
       </w:r>
     </w:p>
     <w:p>
@@ -1617,7 +1719,7 @@
         </w:numPr>
       </w:pPr>
       <w:r>
-        <w:t>¿Por qué necesitan un software de gestión de riesgos?</w:t>
+        <w:t>¿Cómo gestionan actualmente los riesgos? ¿Qué problemas tienen con los métodos actuales?</w:t>
       </w:r>
     </w:p>
     <w:p>
@@ -1629,7 +1731,7 @@
         </w:numPr>
       </w:pPr>
       <w:r>
-        <w:t>¿Cómo gestionan actualmente los riesgos? ¿Qué problemas tienen con los métodos actuales?</w:t>
+        <w:t>¿Han utilizado algún software de gestión de riesgo anteriormente? ¿Qué características positivas notaron? ¿Qué inconvenientes tenía?</w:t>
       </w:r>
     </w:p>
     <w:p>
@@ -1641,7 +1743,7 @@
         </w:numPr>
       </w:pPr>
       <w:r>
-        <w:t>¿Quiénes son los usuarios finales?</w:t>
+        <w:t>¿Qué esperan del desarrollo de un software de gestión de riesgos?</w:t>
       </w:r>
     </w:p>
     <w:p>
@@ -1653,22 +1755,7 @@
         </w:numPr>
       </w:pPr>
       <w:r>
-        <w:t xml:space="preserve">¿Han utilizado algún software de gestión de riesgo anteriormente? </w:t>
-      </w:r>
-      <w:r>
-        <w:t>¿Qué características positivas notaron</w:t>
-      </w:r>
-      <w:r>
-        <w:t>?</w:t>
-      </w:r>
-      <w:r>
-        <w:t xml:space="preserve"> ¿Qué inconvenientes </w:t>
-      </w:r>
-      <w:r>
-        <w:t>tenía</w:t>
-      </w:r>
-      <w:r>
-        <w:t>?</w:t>
+        <w:t>¿Quiénes son los usuarios finales?</w:t>
       </w:r>
     </w:p>
     <w:p>
@@ -1692,6 +1779,138 @@
         </w:numPr>
       </w:pPr>
       <w:r>
+        <w:t xml:space="preserve">¿Qué etapas debe contemplar el sistema de la gestión de riesgos? </w:t>
+      </w:r>
+    </w:p>
+    <w:p>
+      <w:pPr>
+        <w:pStyle w:val="Prrafodelista"/>
+        <w:numPr>
+          <w:ilvl w:val="0"/>
+          <w:numId w:val="18"/>
+        </w:numPr>
+      </w:pPr>
+      <w:r>
+        <w:t>Al recopilar los riesgos, ¿las valores para el impacto y la probabilidad serán cuantitativos o cualitativos?</w:t>
+      </w:r>
+    </w:p>
+    <w:p>
+      <w:pPr>
+        <w:pStyle w:val="Prrafodelista"/>
+        <w:numPr>
+          <w:ilvl w:val="0"/>
+          <w:numId w:val="18"/>
+        </w:numPr>
+      </w:pPr>
+      <w:r>
+        <w:t>¿Este tipo de software debería poder añadir una clasificación personal a cada riesgo según el criterio de cada empresa?</w:t>
+      </w:r>
+    </w:p>
+    <w:p>
+      <w:pPr>
+        <w:pStyle w:val="Prrafodelista"/>
+        <w:numPr>
+          <w:ilvl w:val="0"/>
+          <w:numId w:val="18"/>
+        </w:numPr>
+      </w:pPr>
+      <w:r>
+        <w:t>¿El sistema debe poder priorizar los riesgos según un criterio de la empresa?</w:t>
+      </w:r>
+    </w:p>
+    <w:p>
+      <w:pPr>
+        <w:pStyle w:val="Prrafodelista"/>
+        <w:numPr>
+          <w:ilvl w:val="0"/>
+          <w:numId w:val="18"/>
+        </w:numPr>
+      </w:pPr>
+      <w:r>
+        <w:t>En base a los planes de minimización, mitigación y contingencia ¿Se debe poder escribir en el software o generar una plantilla referida a los riesgos obtenidos?</w:t>
+      </w:r>
+    </w:p>
+    <w:p>
+      <w:pPr>
+        <w:pStyle w:val="Prrafodelista"/>
+        <w:numPr>
+          <w:ilvl w:val="0"/>
+          <w:numId w:val="18"/>
+        </w:numPr>
+      </w:pPr>
+      <w:r>
+        <w:t>¿El software debe funcionar sin internet?</w:t>
+      </w:r>
+    </w:p>
+    <w:p>
+      <w:pPr>
+        <w:pStyle w:val="Prrafodelista"/>
+        <w:numPr>
+          <w:ilvl w:val="0"/>
+          <w:numId w:val="18"/>
+        </w:numPr>
+      </w:pPr>
+      <w:r>
+        <w:t>¿Se deberá poder exportar e importar los riesgos o clasificaciones de un usuario a otro? ¿Sino se debería compartir (Igual que Google drive)?</w:t>
+      </w:r>
+    </w:p>
+    <w:p>
+      <w:pPr>
+        <w:pStyle w:val="Prrafodelista"/>
+        <w:numPr>
+          <w:ilvl w:val="0"/>
+          <w:numId w:val="18"/>
+        </w:numPr>
+      </w:pPr>
+      <w:r>
+        <w:t>En general, un proyecto posee varios usuarios ¿Cuándo un riesgo ocurra se deberá notificar a los usuarios? ¿Mediante correo u otro medio?</w:t>
+      </w:r>
+    </w:p>
+    <w:p>
+      <w:pPr>
+        <w:pStyle w:val="Prrafodelista"/>
+        <w:numPr>
+          <w:ilvl w:val="0"/>
+          <w:numId w:val="18"/>
+        </w:numPr>
+      </w:pPr>
+      <w:r>
+        <w:t>¿Deberá llevar algún tipo de log sobre las modificaciones de los diferentes usuarios?</w:t>
+      </w:r>
+    </w:p>
+    <w:p>
+      <w:pPr>
+        <w:pStyle w:val="Prrafodelista"/>
+        <w:numPr>
+          <w:ilvl w:val="0"/>
+          <w:numId w:val="18"/>
+        </w:numPr>
+      </w:pPr>
+      <w:r>
+        <w:t>¿Todos los usuarios pueden modificar o deben pedir algún tipo de autorización para poder hacerlo?</w:t>
+      </w:r>
+    </w:p>
+    <w:p>
+      <w:pPr>
+        <w:pStyle w:val="Prrafodelista"/>
+        <w:numPr>
+          <w:ilvl w:val="0"/>
+          <w:numId w:val="18"/>
+        </w:numPr>
+      </w:pPr>
+      <w:r>
+        <w:t>¿En caso de que dos usuarios accedan a modificar un mismo riesgo, debería impedir el acceso, notificar que hay un usuario modificando?</w:t>
+      </w:r>
+    </w:p>
+    <w:p>
+      <w:pPr>
+        <w:pStyle w:val="Prrafodelista"/>
+        <w:numPr>
+          <w:ilvl w:val="0"/>
+          <w:numId w:val="18"/>
+        </w:numPr>
+      </w:pPr>
+      <w:r>
         <w:rPr>
           <w:b/>
           <w:bCs/>
@@ -1709,7 +1928,6 @@
           <w:lang w:val="es-AR"/>
         </w:rPr>
       </w:pPr>
-      <w:bookmarkStart w:id="3" w:name="_Toc175501347"/>
       <w:r>
         <w:rPr>
           <w:lang w:val="es-AR"/>
@@ -1818,8 +2036,16 @@
       <w:rPr>
         <w:lang w:val="es-AR"/>
       </w:rPr>
-      <w:t>T-Code</w:t>
+      <w:t>T-</w:t>
     </w:r>
+    <w:proofErr w:type="spellStart"/>
+    <w:r>
+      <w:rPr>
+        <w:lang w:val="es-AR"/>
+      </w:rPr>
+      <w:t>Code</w:t>
+    </w:r>
+    <w:proofErr w:type="spellEnd"/>
     <w:r>
       <w:rPr>
         <w:lang w:val="es-AR"/>
@@ -2207,8 +2433,16 @@
       <w:rPr>
         <w:lang w:val="es-AR"/>
       </w:rPr>
-      <w:t>Hugo Frey, Agustin Collareda y Cintia Hernandez</w:t>
+      <w:t xml:space="preserve">Hugo Frey, Agustin Collareda y Cintia </w:t>
     </w:r>
+    <w:proofErr w:type="spellStart"/>
+    <w:r>
+      <w:rPr>
+        <w:lang w:val="es-AR"/>
+      </w:rPr>
+      <w:t>Hernandez</w:t>
+    </w:r>
+    <w:proofErr w:type="spellEnd"/>
   </w:p>
 </w:ftr>
 </file>
@@ -2703,7 +2937,23 @@
         <w:rFonts w:ascii="Cambria" w:eastAsia="Times New Roman" w:hAnsi="Cambria"/>
         <w:szCs w:val="36"/>
       </w:rPr>
-      <w:t>Vesta Risk Manager</w:t>
+      <w:t xml:space="preserve">Vesta </w:t>
+    </w:r>
+    <w:proofErr w:type="spellStart"/>
+    <w:r>
+      <w:rPr>
+        <w:rFonts w:ascii="Cambria" w:eastAsia="Times New Roman" w:hAnsi="Cambria"/>
+        <w:szCs w:val="36"/>
+      </w:rPr>
+      <w:t>Risk</w:t>
+    </w:r>
+    <w:proofErr w:type="spellEnd"/>
+    <w:r>
+      <w:rPr>
+        <w:rFonts w:ascii="Cambria" w:eastAsia="Times New Roman" w:hAnsi="Cambria"/>
+        <w:szCs w:val="36"/>
+      </w:rPr>
+      <w:t xml:space="preserve"> Manager</w:t>
     </w:r>
     <w:r>
       <w:rPr>
@@ -4586,6 +4836,36 @@
   </w:num>
   <w:num w:numId="18" w16cid:durableId="1594972213">
     <w:abstractNumId w:val="8"/>
+  </w:num>
+  <w:num w:numId="19" w16cid:durableId="446585098">
+    <w:abstractNumId w:val="8"/>
+    <w:lvlOverride w:ilvl="0">
+      <w:startOverride w:val="1"/>
+    </w:lvlOverride>
+    <w:lvlOverride w:ilvl="1">
+      <w:startOverride w:val="1"/>
+    </w:lvlOverride>
+    <w:lvlOverride w:ilvl="2">
+      <w:startOverride w:val="1"/>
+    </w:lvlOverride>
+    <w:lvlOverride w:ilvl="3">
+      <w:startOverride w:val="1"/>
+    </w:lvlOverride>
+    <w:lvlOverride w:ilvl="4">
+      <w:startOverride w:val="1"/>
+    </w:lvlOverride>
+    <w:lvlOverride w:ilvl="5">
+      <w:startOverride w:val="1"/>
+    </w:lvlOverride>
+    <w:lvlOverride w:ilvl="6">
+      <w:startOverride w:val="1"/>
+    </w:lvlOverride>
+    <w:lvlOverride w:ilvl="7">
+      <w:startOverride w:val="1"/>
+    </w:lvlOverride>
+    <w:lvlOverride w:ilvl="8">
+      <w:startOverride w:val="1"/>
+    </w:lvlOverride>
   </w:num>
 </w:numbering>
 </file>

</xml_diff>